<commit_message>
add cois and discloures
</commit_message>
<xml_diff>
--- a/Paper/Iteration_0/ORCIDs.docx
+++ b/Paper/Iteration_0/ORCIDs.docx
@@ -38,10 +38,7 @@
     </w:p>
     <w:p>
       <w:r>
-        <w:t xml:space="preserve">Kaley: </w:t>
-      </w:r>
-      <w:r>
-        <w:t>0000-0002-6189-0313</w:t>
+        <w:t>Kaley: 0000-0002-6189-0313</w:t>
       </w:r>
     </w:p>
     <w:p>
@@ -50,6 +47,22 @@
       </w:r>
       <w:r>
         <w:t>0000-0002-2018-4316</w:t>
+      </w:r>
+    </w:p>
+    <w:p>
+      <w:r>
+        <w:t xml:space="preserve">Katz: </w:t>
+      </w:r>
+      <w:r>
+        <w:t>0000-0002-0239-9807</w:t>
+      </w:r>
+    </w:p>
+    <w:p>
+      <w:r>
+        <w:t xml:space="preserve">Zuhour: </w:t>
+      </w:r>
+      <w:r>
+        <w:t>0000-0001-5537-6644</w:t>
       </w:r>
     </w:p>
     <w:sectPr>

</xml_diff>

<commit_message>
update cois and ORCIDs
</commit_message>
<xml_diff>
--- a/Paper/Iteration_0/ORCIDs.docx
+++ b/Paper/Iteration_0/ORCIDs.docx
@@ -4,15 +4,7 @@
   <w:body>
     <w:p>
       <w:r>
-        <w:t xml:space="preserve">Dave </w:t>
-      </w:r>
-      <w:proofErr w:type="spellStart"/>
-      <w:r>
-        <w:t>hong</w:t>
-      </w:r>
-      <w:proofErr w:type="spellEnd"/>
-      <w:r>
-        <w:t xml:space="preserve">: </w:t>
+        <w:t xml:space="preserve">Dave hong: </w:t>
       </w:r>
       <w:hyperlink r:id="rId4" w:history="1">
         <w:r>
@@ -51,10 +43,7 @@
     </w:p>
     <w:p>
       <w:r>
-        <w:t xml:space="preserve">Katz: </w:t>
-      </w:r>
-      <w:r>
-        <w:t>0000-0002-0239-9807</w:t>
+        <w:t>Katz: 0000-0002-0239-9807</w:t>
       </w:r>
     </w:p>
     <w:p>
@@ -63,6 +52,31 @@
       </w:r>
       <w:r>
         <w:t>0000-0001-5537-6644</w:t>
+      </w:r>
+    </w:p>
+    <w:p>
+      <w:pPr>
+        <w:rPr>
+          <w:rFonts w:ascii="Calibri" w:hAnsi="Calibri" w:cs="Calibri"/>
+          <w:color w:val="000000"/>
+          <w:shd w:val="clear" w:color="auto" w:fill="FFFFFF"/>
+        </w:rPr>
+      </w:pPr>
+      <w:r>
+        <w:t xml:space="preserve">Padilla: </w:t>
+      </w:r>
+      <w:r>
+        <w:rPr>
+          <w:rFonts w:ascii="Calibri" w:hAnsi="Calibri" w:cs="Calibri"/>
+          <w:color w:val="000000"/>
+          <w:shd w:val="clear" w:color="auto" w:fill="FFFFFF"/>
+        </w:rPr>
+        <w:t>0000-0001-6431-6643</w:t>
+      </w:r>
+    </w:p>
+    <w:p>
+      <w:r>
+        <w:t>Ryckman: 0000-0003-1092-7021</w:t>
       </w:r>
     </w:p>
     <w:sectPr>

</xml_diff>